<commit_message>
next commit for Zillow project
</commit_message>
<xml_diff>
--- a/zillow_project_data_definitions_and_analysis Notes.docx
+++ b/zillow_project_data_definitions_and_analysis Notes.docx
@@ -206,7 +206,15 @@
           <w:sz w:val="22"/>
           <w:szCs w:val="22"/>
         </w:rPr>
-        <w:t>Property types used for this analysis were selected based on standard real estate definitions for a single unit property:</w:t>
+        <w:t>Property types used for this analysis were selected based on standard real estate definitions for a single unit property</w:t>
+      </w:r>
+      <w:r>
+        <w:rPr>
+          <w:rFonts w:ascii="Arial" w:eastAsia="Times New Roman" w:hAnsi="Arial" w:cs="Arial"/>
+          <w:sz w:val="22"/>
+          <w:szCs w:val="22"/>
+        </w:rPr>
+        <w:t>.</w:t>
       </w:r>
     </w:p>
     <w:p>
@@ -323,6 +331,8 @@
       <w:r>
         <w:rPr>
           <w:rFonts w:ascii="Arial" w:hAnsi="Arial" w:cs="Arial"/>
+          <w:sz w:val="21"/>
+          <w:szCs w:val="21"/>
         </w:rPr>
         <w:t> </w:t>
       </w:r>
@@ -339,6 +349,8 @@
       <w:r>
         <w:rPr>
           <w:rFonts w:ascii="Arial" w:hAnsi="Arial" w:cs="Arial"/>
+          <w:sz w:val="21"/>
+          <w:szCs w:val="21"/>
         </w:rPr>
         <w:t> </w:t>
       </w:r>
@@ -355,6 +367,8 @@
       <w:r>
         <w:rPr>
           <w:rFonts w:ascii="Arial" w:hAnsi="Arial" w:cs="Arial"/>
+          <w:sz w:val="21"/>
+          <w:szCs w:val="21"/>
         </w:rPr>
         <w:t> </w:t>
       </w:r>
@@ -363,6 +377,8 @@
           <w:rPr>
             <w:rFonts w:ascii="Arial" w:hAnsi="Arial" w:cs="Arial"/>
             <w:color w:val="222222"/>
+            <w:sz w:val="21"/>
+            <w:szCs w:val="21"/>
             <w:shd w:val="clear" w:color="auto" w:fill="FFFFFF"/>
           </w:rPr>
           <w:t>Federal Info</w:t>
@@ -371,6 +387,8 @@
           <w:rPr>
             <w:rFonts w:ascii="Arial" w:hAnsi="Arial" w:cs="Arial"/>
             <w:color w:val="222222"/>
+            <w:sz w:val="21"/>
+            <w:szCs w:val="21"/>
             <w:shd w:val="clear" w:color="auto" w:fill="FFFFFF"/>
           </w:rPr>
           <w:t>r</w:t>
@@ -379,6 +397,8 @@
           <w:rPr>
             <w:rFonts w:ascii="Arial" w:hAnsi="Arial" w:cs="Arial"/>
             <w:color w:val="222222"/>
+            <w:sz w:val="21"/>
+            <w:szCs w:val="21"/>
             <w:shd w:val="clear" w:color="auto" w:fill="FFFFFF"/>
           </w:rPr>
           <w:t>mati</w:t>
@@ -387,6 +407,8 @@
           <w:rPr>
             <w:rFonts w:ascii="Arial" w:hAnsi="Arial" w:cs="Arial"/>
             <w:color w:val="222222"/>
+            <w:sz w:val="21"/>
+            <w:szCs w:val="21"/>
             <w:shd w:val="clear" w:color="auto" w:fill="FFFFFF"/>
           </w:rPr>
           <w:t>o</w:t>
@@ -395,6 +417,8 @@
           <w:rPr>
             <w:rFonts w:ascii="Arial" w:hAnsi="Arial" w:cs="Arial"/>
             <w:color w:val="222222"/>
+            <w:sz w:val="21"/>
+            <w:szCs w:val="21"/>
             <w:shd w:val="clear" w:color="auto" w:fill="FFFFFF"/>
           </w:rPr>
           <w:t>n Processing Standards</w:t>
@@ -403,6 +427,8 @@
       <w:r>
         <w:rPr>
           <w:rFonts w:ascii="Arial" w:hAnsi="Arial" w:cs="Arial"/>
+          <w:sz w:val="21"/>
+          <w:szCs w:val="21"/>
         </w:rPr>
         <w:t> </w:t>
       </w:r>
@@ -419,6 +445,8 @@
       <w:r>
         <w:rPr>
           <w:rFonts w:ascii="Arial" w:hAnsi="Arial" w:cs="Arial"/>
+          <w:sz w:val="21"/>
+          <w:szCs w:val="21"/>
         </w:rPr>
         <w:t> </w:t>
       </w:r>
@@ -427,6 +455,8 @@
           <w:rPr>
             <w:rFonts w:ascii="Arial" w:hAnsi="Arial" w:cs="Arial"/>
             <w:color w:val="222222"/>
+            <w:sz w:val="21"/>
+            <w:szCs w:val="21"/>
             <w:shd w:val="clear" w:color="auto" w:fill="FFFFFF"/>
           </w:rPr>
           <w:t>counties</w:t>
@@ -435,6 +465,8 @@
       <w:r>
         <w:rPr>
           <w:rFonts w:ascii="Arial" w:hAnsi="Arial" w:cs="Arial"/>
+          <w:sz w:val="21"/>
+          <w:szCs w:val="21"/>
         </w:rPr>
         <w:t> </w:t>
       </w:r>
@@ -451,6 +483,8 @@
       <w:r>
         <w:rPr>
           <w:rFonts w:ascii="Arial" w:hAnsi="Arial" w:cs="Arial"/>
+          <w:sz w:val="21"/>
+          <w:szCs w:val="21"/>
         </w:rPr>
         <w:t> </w:t>
       </w:r>
@@ -459,6 +493,8 @@
           <w:rPr>
             <w:rFonts w:ascii="Arial" w:hAnsi="Arial" w:cs="Arial"/>
             <w:color w:val="222222"/>
+            <w:sz w:val="21"/>
+            <w:szCs w:val="21"/>
             <w:shd w:val="clear" w:color="auto" w:fill="FFFFFF"/>
           </w:rPr>
           <w:t>United States</w:t>
@@ -565,16 +601,6 @@
         </w:rPr>
         <w:t>Data acquisition</w:t>
       </w:r>
-      <w:r>
-        <w:rPr>
-          <w:rFonts w:ascii="Arial" w:eastAsia="Times New Roman" w:hAnsi="Arial" w:cs="Arial"/>
-          <w:i/>
-          <w:iCs/>
-          <w:color w:val="000000"/>
-          <w:shd w:val="clear" w:color="auto" w:fill="FFFFFF"/>
-        </w:rPr>
-        <w:t xml:space="preserve"> (to establish the baseline)</w:t>
-      </w:r>
     </w:p>
     <w:p>
       <w:pPr>
@@ -856,16 +882,6 @@
           <w:shd w:val="clear" w:color="auto" w:fill="FFFFFF"/>
         </w:rPr>
       </w:pPr>
-      <w:r>
-        <w:rPr>
-          <w:rFonts w:ascii="Arial" w:eastAsia="Times New Roman" w:hAnsi="Arial" w:cs="Arial"/>
-          <w:color w:val="000000"/>
-          <w:sz w:val="22"/>
-          <w:szCs w:val="22"/>
-          <w:shd w:val="clear" w:color="auto" w:fill="FFFFFF"/>
-        </w:rPr>
-        <w:t xml:space="preserve"> </w:t>
-      </w:r>
       <w:proofErr w:type="spellStart"/>
       <w:r>
         <w:rPr>
@@ -904,16 +920,6 @@
           <w:shd w:val="clear" w:color="auto" w:fill="FFFFFF"/>
         </w:rPr>
       </w:pPr>
-      <w:r>
-        <w:rPr>
-          <w:rFonts w:ascii="Arial" w:eastAsia="Times New Roman" w:hAnsi="Arial" w:cs="Arial"/>
-          <w:color w:val="000000"/>
-          <w:sz w:val="22"/>
-          <w:szCs w:val="22"/>
-          <w:shd w:val="clear" w:color="auto" w:fill="FFFFFF"/>
-        </w:rPr>
-        <w:t xml:space="preserve"> </w:t>
-      </w:r>
       <w:proofErr w:type="spellStart"/>
       <w:r>
         <w:rPr>
@@ -952,16 +958,6 @@
           <w:shd w:val="clear" w:color="auto" w:fill="FFFFFF"/>
         </w:rPr>
       </w:pPr>
-      <w:r>
-        <w:rPr>
-          <w:rFonts w:ascii="Arial" w:eastAsia="Times New Roman" w:hAnsi="Arial" w:cs="Arial"/>
-          <w:color w:val="000000"/>
-          <w:sz w:val="22"/>
-          <w:szCs w:val="22"/>
-          <w:shd w:val="clear" w:color="auto" w:fill="FFFFFF"/>
-        </w:rPr>
-        <w:t xml:space="preserve"> </w:t>
-      </w:r>
       <w:proofErr w:type="spellStart"/>
       <w:r>
         <w:rPr>
@@ -1000,16 +996,6 @@
           <w:shd w:val="clear" w:color="auto" w:fill="FFFFFF"/>
         </w:rPr>
       </w:pPr>
-      <w:r>
-        <w:rPr>
-          <w:rFonts w:ascii="Arial" w:eastAsia="Times New Roman" w:hAnsi="Arial" w:cs="Arial"/>
-          <w:color w:val="000000"/>
-          <w:sz w:val="22"/>
-          <w:szCs w:val="22"/>
-          <w:shd w:val="clear" w:color="auto" w:fill="FFFFFF"/>
-        </w:rPr>
-        <w:t xml:space="preserve"> </w:t>
-      </w:r>
       <w:proofErr w:type="spellStart"/>
       <w:r>
         <w:rPr>
@@ -1019,7 +1005,17 @@
           <w:szCs w:val="22"/>
           <w:shd w:val="clear" w:color="auto" w:fill="FFFFFF"/>
         </w:rPr>
-        <w:t>fips</w:t>
+        <w:t>f</w:t>
+      </w:r>
+      <w:r>
+        <w:rPr>
+          <w:rFonts w:ascii="Arial" w:eastAsia="Times New Roman" w:hAnsi="Arial" w:cs="Arial"/>
+          <w:color w:val="000000"/>
+          <w:sz w:val="22"/>
+          <w:szCs w:val="22"/>
+          <w:shd w:val="clear" w:color="auto" w:fill="FFFFFF"/>
+        </w:rPr>
+        <w:t>ips</w:t>
       </w:r>
       <w:proofErr w:type="spellEnd"/>
     </w:p>
@@ -1134,239 +1130,6 @@
           <w:rFonts w:ascii="Arial" w:eastAsia="Times New Roman" w:hAnsi="Arial" w:cs="Arial"/>
         </w:rPr>
       </w:pPr>
-    </w:p>
-    <w:p>
-      <w:pPr>
-        <w:rPr>
-          <w:rFonts w:ascii="Arial" w:eastAsia="Times New Roman" w:hAnsi="Arial" w:cs="Arial"/>
-        </w:rPr>
-      </w:pPr>
-    </w:p>
-    <w:p>
-      <w:pPr>
-        <w:rPr>
-          <w:rFonts w:ascii="Arial" w:eastAsia="Times New Roman" w:hAnsi="Arial" w:cs="Arial"/>
-        </w:rPr>
-      </w:pPr>
-      <w:r>
-        <w:rPr>
-          <w:rFonts w:ascii="Arial" w:eastAsia="Times New Roman" w:hAnsi="Arial" w:cs="Arial"/>
-        </w:rPr>
-        <w:t>Data quality assurance</w:t>
-      </w:r>
-    </w:p>
-    <w:p>
-      <w:pPr>
-        <w:rPr>
-          <w:rFonts w:ascii="Arial" w:eastAsia="Times New Roman" w:hAnsi="Arial" w:cs="Arial"/>
-          <w:color w:val="000000"/>
-          <w:sz w:val="21"/>
-          <w:szCs w:val="21"/>
-          <w:shd w:val="clear" w:color="auto" w:fill="FFFFFF"/>
-        </w:rPr>
-      </w:pPr>
-      <w:r>
-        <w:rPr>
-          <w:rFonts w:ascii="Arial" w:hAnsi="Arial" w:cs="Arial"/>
-          <w:sz w:val="21"/>
-          <w:szCs w:val="21"/>
-        </w:rPr>
-        <w:t xml:space="preserve">The data set presented multiple square feet variables with no explanation of the differences among them. </w:t>
-      </w:r>
-      <w:r>
-        <w:rPr>
-          <w:rFonts w:ascii="Arial" w:hAnsi="Arial" w:cs="Arial"/>
-          <w:sz w:val="21"/>
-          <w:szCs w:val="21"/>
-        </w:rPr>
-        <w:t>The columns with data were</w:t>
-      </w:r>
-      <w:r>
-        <w:rPr>
-          <w:rFonts w:ascii="Arial" w:hAnsi="Arial" w:cs="Arial"/>
-          <w:sz w:val="21"/>
-          <w:szCs w:val="21"/>
-        </w:rPr>
-        <w:t xml:space="preserve"> </w:t>
-      </w:r>
-      <w:proofErr w:type="spellStart"/>
-      <w:r>
-        <w:rPr>
-          <w:rFonts w:ascii="Arial" w:eastAsia="Times New Roman" w:hAnsi="Arial" w:cs="Arial"/>
-          <w:color w:val="000000"/>
-          <w:sz w:val="21"/>
-          <w:szCs w:val="21"/>
-          <w:shd w:val="clear" w:color="auto" w:fill="FFFFFF"/>
-        </w:rPr>
-        <w:t>calculatedfinishedsquarefeet</w:t>
-      </w:r>
-      <w:proofErr w:type="spellEnd"/>
-      <w:r>
-        <w:rPr>
-          <w:rFonts w:ascii="Arial" w:eastAsia="Times New Roman" w:hAnsi="Arial" w:cs="Arial"/>
-          <w:color w:val="000000"/>
-          <w:sz w:val="21"/>
-          <w:szCs w:val="21"/>
-          <w:shd w:val="clear" w:color="auto" w:fill="FFFFFF"/>
-        </w:rPr>
-        <w:t>, finishedsquarefeet12, and finishedsquarefeet50</w:t>
-      </w:r>
-      <w:r>
-        <w:rPr>
-          <w:rFonts w:ascii="Arial" w:eastAsia="Times New Roman" w:hAnsi="Arial" w:cs="Arial"/>
-          <w:color w:val="000000"/>
-          <w:sz w:val="21"/>
-          <w:szCs w:val="21"/>
-          <w:shd w:val="clear" w:color="auto" w:fill="FFFFFF"/>
-        </w:rPr>
-        <w:t xml:space="preserve">. </w:t>
-      </w:r>
-    </w:p>
-    <w:p>
-      <w:pPr>
-        <w:rPr>
-          <w:rFonts w:ascii="Arial" w:eastAsia="Times New Roman" w:hAnsi="Arial" w:cs="Arial"/>
-          <w:color w:val="000000"/>
-          <w:sz w:val="21"/>
-          <w:szCs w:val="21"/>
-          <w:shd w:val="clear" w:color="auto" w:fill="FFFFFF"/>
-        </w:rPr>
-      </w:pPr>
-      <w:r>
-        <w:rPr>
-          <w:rFonts w:ascii="Arial" w:eastAsia="Times New Roman" w:hAnsi="Arial" w:cs="Arial"/>
-          <w:color w:val="000000"/>
-          <w:sz w:val="21"/>
-          <w:szCs w:val="21"/>
-          <w:shd w:val="clear" w:color="auto" w:fill="FFFFFF"/>
-        </w:rPr>
-        <w:lastRenderedPageBreak/>
-        <w:t xml:space="preserve">No differences were found between </w:t>
-      </w:r>
-      <w:proofErr w:type="spellStart"/>
-      <w:r>
-        <w:rPr>
-          <w:rFonts w:ascii="Arial" w:eastAsia="Times New Roman" w:hAnsi="Arial" w:cs="Arial"/>
-          <w:color w:val="000000"/>
-          <w:sz w:val="21"/>
-          <w:szCs w:val="21"/>
-          <w:shd w:val="clear" w:color="auto" w:fill="FFFFFF"/>
-        </w:rPr>
-        <w:t>calculatedfinishedsquarefeet</w:t>
-      </w:r>
-      <w:proofErr w:type="spellEnd"/>
-      <w:r>
-        <w:rPr>
-          <w:rFonts w:ascii="Arial" w:eastAsia="Times New Roman" w:hAnsi="Arial" w:cs="Arial"/>
-          <w:color w:val="000000"/>
-          <w:sz w:val="21"/>
-          <w:szCs w:val="21"/>
-          <w:shd w:val="clear" w:color="auto" w:fill="FFFFFF"/>
-        </w:rPr>
-        <w:t xml:space="preserve"> and </w:t>
-      </w:r>
-      <w:r>
-        <w:rPr>
-          <w:rFonts w:ascii="Arial" w:eastAsia="Times New Roman" w:hAnsi="Arial" w:cs="Arial"/>
-          <w:color w:val="000000"/>
-          <w:sz w:val="21"/>
-          <w:szCs w:val="21"/>
-          <w:shd w:val="clear" w:color="auto" w:fill="FFFFFF"/>
-        </w:rPr>
-        <w:t>inishedsquarefeet1</w:t>
-      </w:r>
-      <w:r>
-        <w:rPr>
-          <w:rFonts w:ascii="Arial" w:eastAsia="Times New Roman" w:hAnsi="Arial" w:cs="Arial"/>
-          <w:color w:val="000000"/>
-          <w:sz w:val="21"/>
-          <w:szCs w:val="21"/>
-          <w:shd w:val="clear" w:color="auto" w:fill="FFFFFF"/>
-        </w:rPr>
-        <w:t xml:space="preserve">2. Substantial differences were found between </w:t>
-      </w:r>
-      <w:r>
-        <w:rPr>
-          <w:rFonts w:ascii="Arial" w:eastAsia="Times New Roman" w:hAnsi="Arial" w:cs="Arial"/>
-          <w:color w:val="000000"/>
-          <w:sz w:val="21"/>
-          <w:szCs w:val="21"/>
-          <w:shd w:val="clear" w:color="auto" w:fill="FFFFFF"/>
-        </w:rPr>
-        <w:t>finishedsquarefeet50</w:t>
-      </w:r>
-      <w:r>
-        <w:rPr>
-          <w:rFonts w:ascii="Arial" w:eastAsia="Times New Roman" w:hAnsi="Arial" w:cs="Arial"/>
-          <w:color w:val="000000"/>
-          <w:sz w:val="21"/>
-          <w:szCs w:val="21"/>
-          <w:shd w:val="clear" w:color="auto" w:fill="FFFFFF"/>
-        </w:rPr>
-        <w:t xml:space="preserve">, which only had data for Ventura County, and the other two columns. </w:t>
-      </w:r>
-    </w:p>
-    <w:p>
-      <w:pPr>
-        <w:rPr>
-          <w:rFonts w:ascii="Arial" w:eastAsia="Times New Roman" w:hAnsi="Arial" w:cs="Arial"/>
-          <w:color w:val="000000"/>
-          <w:sz w:val="21"/>
-          <w:szCs w:val="21"/>
-          <w:shd w:val="clear" w:color="auto" w:fill="FFFFFF"/>
-        </w:rPr>
-      </w:pPr>
-    </w:p>
-    <w:p>
-      <w:pPr>
-        <w:rPr>
-          <w:rFonts w:ascii="Arial" w:eastAsia="Times New Roman" w:hAnsi="Arial" w:cs="Arial"/>
-          <w:sz w:val="21"/>
-          <w:szCs w:val="21"/>
-        </w:rPr>
-      </w:pPr>
-      <w:r>
-        <w:rPr>
-          <w:rFonts w:ascii="Arial" w:eastAsia="Times New Roman" w:hAnsi="Arial" w:cs="Arial"/>
-          <w:color w:val="000000"/>
-          <w:sz w:val="21"/>
-          <w:szCs w:val="21"/>
-          <w:shd w:val="clear" w:color="auto" w:fill="FFFFFF"/>
-        </w:rPr>
-        <w:t xml:space="preserve">Because of the completeness of the data </w:t>
-      </w:r>
-      <w:r>
-        <w:rPr>
-          <w:rFonts w:ascii="Arial" w:eastAsia="Times New Roman" w:hAnsi="Arial" w:cs="Arial"/>
-          <w:color w:val="000000"/>
-          <w:sz w:val="21"/>
-          <w:szCs w:val="21"/>
-          <w:shd w:val="clear" w:color="auto" w:fill="FFFFFF"/>
-        </w:rPr>
-        <w:t xml:space="preserve">in the first two columns, I selected the first column, </w:t>
-      </w:r>
-      <w:proofErr w:type="spellStart"/>
-      <w:r>
-        <w:rPr>
-          <w:rFonts w:ascii="Arial" w:eastAsia="Times New Roman" w:hAnsi="Arial" w:cs="Arial"/>
-          <w:color w:val="000000"/>
-          <w:sz w:val="21"/>
-          <w:szCs w:val="21"/>
-          <w:shd w:val="clear" w:color="auto" w:fill="FFFFFF"/>
-        </w:rPr>
-        <w:t>calculatedfinishedsquarefeet</w:t>
-      </w:r>
-      <w:proofErr w:type="spellEnd"/>
-      <w:r>
-        <w:rPr>
-          <w:rFonts w:ascii="Arial" w:eastAsia="Times New Roman" w:hAnsi="Arial" w:cs="Arial"/>
-          <w:color w:val="000000"/>
-          <w:sz w:val="21"/>
-          <w:szCs w:val="21"/>
-          <w:shd w:val="clear" w:color="auto" w:fill="FFFFFF"/>
-        </w:rPr>
-        <w:t>, for analysis.</w:t>
-      </w:r>
       <w:bookmarkStart w:id="0" w:name="_GoBack"/>
       <w:bookmarkEnd w:id="0"/>
     </w:p>
@@ -1374,20 +1137,308 @@
       <w:pPr>
         <w:rPr>
           <w:rFonts w:ascii="Arial" w:eastAsia="Times New Roman" w:hAnsi="Arial" w:cs="Arial"/>
-          <w:sz w:val="21"/>
-          <w:szCs w:val="21"/>
-        </w:rPr>
-      </w:pPr>
-    </w:p>
-    <w:p>
-      <w:pPr>
-        <w:rPr>
-          <w:rFonts w:ascii="Arial" w:eastAsia="Times New Roman" w:hAnsi="Arial" w:cs="Arial"/>
-        </w:rPr>
-      </w:pPr>
-      <w:r>
-        <w:rPr>
-          <w:rFonts w:ascii="Arial" w:eastAsia="Times New Roman" w:hAnsi="Arial" w:cs="Arial"/>
+        </w:rPr>
+      </w:pPr>
+    </w:p>
+    <w:p>
+      <w:pPr>
+        <w:rPr>
+          <w:rFonts w:ascii="Arial" w:eastAsia="Times New Roman" w:hAnsi="Arial" w:cs="Arial"/>
+        </w:rPr>
+      </w:pPr>
+      <w:r>
+        <w:rPr>
+          <w:rFonts w:ascii="Arial" w:eastAsia="Times New Roman" w:hAnsi="Arial" w:cs="Arial"/>
+        </w:rPr>
+        <w:t>Data quality assurance</w:t>
+      </w:r>
+    </w:p>
+    <w:p>
+      <w:pPr>
+        <w:rPr>
+          <w:rFonts w:ascii="Arial" w:eastAsia="Times New Roman" w:hAnsi="Arial" w:cs="Arial"/>
+          <w:color w:val="000000"/>
+          <w:sz w:val="21"/>
+          <w:szCs w:val="21"/>
+          <w:shd w:val="clear" w:color="auto" w:fill="FFFFFF"/>
+        </w:rPr>
+      </w:pPr>
+      <w:r>
+        <w:rPr>
+          <w:rFonts w:ascii="Arial" w:hAnsi="Arial" w:cs="Arial"/>
+          <w:sz w:val="21"/>
+          <w:szCs w:val="21"/>
+        </w:rPr>
+        <w:t xml:space="preserve">The data set presented multiple square feet variables with no explanation of the differences among them. </w:t>
+      </w:r>
+      <w:r>
+        <w:rPr>
+          <w:rFonts w:ascii="Arial" w:hAnsi="Arial" w:cs="Arial"/>
+          <w:sz w:val="21"/>
+          <w:szCs w:val="21"/>
+        </w:rPr>
+        <w:t>The columns with data were</w:t>
+      </w:r>
+      <w:r>
+        <w:rPr>
+          <w:rFonts w:ascii="Arial" w:hAnsi="Arial" w:cs="Arial"/>
+          <w:sz w:val="21"/>
+          <w:szCs w:val="21"/>
+        </w:rPr>
+        <w:t xml:space="preserve"> </w:t>
+      </w:r>
+      <w:proofErr w:type="spellStart"/>
+      <w:r>
+        <w:rPr>
+          <w:rFonts w:ascii="Arial" w:eastAsia="Times New Roman" w:hAnsi="Arial" w:cs="Arial"/>
+          <w:color w:val="000000"/>
+          <w:sz w:val="21"/>
+          <w:szCs w:val="21"/>
+          <w:shd w:val="clear" w:color="auto" w:fill="FFFFFF"/>
+        </w:rPr>
+        <w:t>calculatedfinishedsquarefeet</w:t>
+      </w:r>
+      <w:proofErr w:type="spellEnd"/>
+      <w:r>
+        <w:rPr>
+          <w:rFonts w:ascii="Arial" w:eastAsia="Times New Roman" w:hAnsi="Arial" w:cs="Arial"/>
+          <w:color w:val="000000"/>
+          <w:sz w:val="21"/>
+          <w:szCs w:val="21"/>
+          <w:shd w:val="clear" w:color="auto" w:fill="FFFFFF"/>
+        </w:rPr>
+        <w:t>, finishedsquarefeet12, and finishedsquarefeet50</w:t>
+      </w:r>
+      <w:r>
+        <w:rPr>
+          <w:rFonts w:ascii="Arial" w:eastAsia="Times New Roman" w:hAnsi="Arial" w:cs="Arial"/>
+          <w:color w:val="000000"/>
+          <w:sz w:val="21"/>
+          <w:szCs w:val="21"/>
+          <w:shd w:val="clear" w:color="auto" w:fill="FFFFFF"/>
+        </w:rPr>
+        <w:t xml:space="preserve">. </w:t>
+      </w:r>
+    </w:p>
+    <w:p>
+      <w:pPr>
+        <w:rPr>
+          <w:rFonts w:ascii="Arial" w:eastAsia="Times New Roman" w:hAnsi="Arial" w:cs="Arial"/>
+          <w:color w:val="000000"/>
+          <w:sz w:val="21"/>
+          <w:szCs w:val="21"/>
+          <w:shd w:val="clear" w:color="auto" w:fill="FFFFFF"/>
+        </w:rPr>
+      </w:pPr>
+    </w:p>
+    <w:p>
+      <w:pPr>
+        <w:rPr>
+          <w:rFonts w:ascii="Arial" w:eastAsia="Times New Roman" w:hAnsi="Arial" w:cs="Arial"/>
+          <w:color w:val="000000"/>
+          <w:sz w:val="21"/>
+          <w:szCs w:val="21"/>
+          <w:shd w:val="clear" w:color="auto" w:fill="FFFFFF"/>
+        </w:rPr>
+      </w:pPr>
+      <w:r>
+        <w:rPr>
+          <w:rFonts w:ascii="Arial" w:eastAsia="Times New Roman" w:hAnsi="Arial" w:cs="Arial"/>
+          <w:color w:val="000000"/>
+          <w:sz w:val="21"/>
+          <w:szCs w:val="21"/>
+          <w:shd w:val="clear" w:color="auto" w:fill="FFFFFF"/>
+        </w:rPr>
+        <w:t xml:space="preserve">No differences were found between </w:t>
+      </w:r>
+      <w:proofErr w:type="spellStart"/>
+      <w:r>
+        <w:rPr>
+          <w:rFonts w:ascii="Arial" w:eastAsia="Times New Roman" w:hAnsi="Arial" w:cs="Arial"/>
+          <w:color w:val="000000"/>
+          <w:sz w:val="21"/>
+          <w:szCs w:val="21"/>
+          <w:shd w:val="clear" w:color="auto" w:fill="FFFFFF"/>
+        </w:rPr>
+        <w:t>calculatedfinishedsquarefeet</w:t>
+      </w:r>
+      <w:proofErr w:type="spellEnd"/>
+      <w:r>
+        <w:rPr>
+          <w:rFonts w:ascii="Arial" w:eastAsia="Times New Roman" w:hAnsi="Arial" w:cs="Arial"/>
+          <w:color w:val="000000"/>
+          <w:sz w:val="21"/>
+          <w:szCs w:val="21"/>
+          <w:shd w:val="clear" w:color="auto" w:fill="FFFFFF"/>
+        </w:rPr>
+        <w:t xml:space="preserve"> and </w:t>
+      </w:r>
+      <w:r>
+        <w:rPr>
+          <w:rFonts w:ascii="Arial" w:eastAsia="Times New Roman" w:hAnsi="Arial" w:cs="Arial"/>
+          <w:color w:val="000000"/>
+          <w:sz w:val="21"/>
+          <w:szCs w:val="21"/>
+          <w:shd w:val="clear" w:color="auto" w:fill="FFFFFF"/>
+        </w:rPr>
+        <w:t>inishedsquarefeet1</w:t>
+      </w:r>
+      <w:r>
+        <w:rPr>
+          <w:rFonts w:ascii="Arial" w:eastAsia="Times New Roman" w:hAnsi="Arial" w:cs="Arial"/>
+          <w:color w:val="000000"/>
+          <w:sz w:val="21"/>
+          <w:szCs w:val="21"/>
+          <w:shd w:val="clear" w:color="auto" w:fill="FFFFFF"/>
+        </w:rPr>
+        <w:t xml:space="preserve">2. Substantial differences were found between </w:t>
+      </w:r>
+      <w:r>
+        <w:rPr>
+          <w:rFonts w:ascii="Arial" w:eastAsia="Times New Roman" w:hAnsi="Arial" w:cs="Arial"/>
+          <w:color w:val="000000"/>
+          <w:sz w:val="21"/>
+          <w:szCs w:val="21"/>
+          <w:shd w:val="clear" w:color="auto" w:fill="FFFFFF"/>
+        </w:rPr>
+        <w:t>finishedsquarefeet50</w:t>
+      </w:r>
+      <w:r>
+        <w:rPr>
+          <w:rFonts w:ascii="Arial" w:eastAsia="Times New Roman" w:hAnsi="Arial" w:cs="Arial"/>
+          <w:color w:val="000000"/>
+          <w:sz w:val="21"/>
+          <w:szCs w:val="21"/>
+          <w:shd w:val="clear" w:color="auto" w:fill="FFFFFF"/>
+        </w:rPr>
+        <w:t xml:space="preserve">, which only had data for Ventura </w:t>
+      </w:r>
+      <w:r>
+        <w:rPr>
+          <w:rFonts w:ascii="Arial" w:eastAsia="Times New Roman" w:hAnsi="Arial" w:cs="Arial"/>
+          <w:color w:val="000000"/>
+          <w:sz w:val="21"/>
+          <w:szCs w:val="21"/>
+          <w:shd w:val="clear" w:color="auto" w:fill="FFFFFF"/>
+        </w:rPr>
+        <w:lastRenderedPageBreak/>
+        <w:t xml:space="preserve">County, and the other two columns. </w:t>
+      </w:r>
+      <w:r>
+        <w:rPr>
+          <w:rFonts w:ascii="Arial" w:eastAsia="Times New Roman" w:hAnsi="Arial" w:cs="Arial"/>
+          <w:color w:val="000000"/>
+          <w:sz w:val="21"/>
+          <w:szCs w:val="21"/>
+          <w:shd w:val="clear" w:color="auto" w:fill="FFFFFF"/>
+        </w:rPr>
+        <w:t xml:space="preserve">Additionally, the data in </w:t>
+      </w:r>
+      <w:r>
+        <w:rPr>
+          <w:rFonts w:ascii="Arial" w:eastAsia="Times New Roman" w:hAnsi="Arial" w:cs="Arial"/>
+          <w:color w:val="000000"/>
+          <w:sz w:val="21"/>
+          <w:szCs w:val="21"/>
+          <w:shd w:val="clear" w:color="auto" w:fill="FFFFFF"/>
+        </w:rPr>
+        <w:t>finishedsquarefeet50</w:t>
+      </w:r>
+      <w:r>
+        <w:rPr>
+          <w:rFonts w:ascii="Arial" w:eastAsia="Times New Roman" w:hAnsi="Arial" w:cs="Arial"/>
+          <w:color w:val="000000"/>
+          <w:sz w:val="21"/>
+          <w:szCs w:val="21"/>
+          <w:shd w:val="clear" w:color="auto" w:fill="FFFFFF"/>
+        </w:rPr>
+        <w:t xml:space="preserve"> were often wildly different from the other columns and at times not probable values for square feet (e.g. 200).</w:t>
+      </w:r>
+    </w:p>
+    <w:p>
+      <w:pPr>
+        <w:rPr>
+          <w:rFonts w:ascii="Arial" w:eastAsia="Times New Roman" w:hAnsi="Arial" w:cs="Arial"/>
+          <w:color w:val="000000"/>
+          <w:sz w:val="21"/>
+          <w:szCs w:val="21"/>
+          <w:shd w:val="clear" w:color="auto" w:fill="FFFFFF"/>
+        </w:rPr>
+      </w:pPr>
+    </w:p>
+    <w:p>
+      <w:pPr>
+        <w:rPr>
+          <w:rFonts w:ascii="Arial" w:eastAsia="Times New Roman" w:hAnsi="Arial" w:cs="Arial"/>
+          <w:sz w:val="21"/>
+          <w:szCs w:val="21"/>
+        </w:rPr>
+      </w:pPr>
+      <w:r>
+        <w:rPr>
+          <w:rFonts w:ascii="Arial" w:eastAsia="Times New Roman" w:hAnsi="Arial" w:cs="Arial"/>
+          <w:color w:val="000000"/>
+          <w:sz w:val="21"/>
+          <w:szCs w:val="21"/>
+          <w:shd w:val="clear" w:color="auto" w:fill="FFFFFF"/>
+        </w:rPr>
+        <w:t xml:space="preserve">Because of the completeness of the data </w:t>
+      </w:r>
+      <w:r>
+        <w:rPr>
+          <w:rFonts w:ascii="Arial" w:eastAsia="Times New Roman" w:hAnsi="Arial" w:cs="Arial"/>
+          <w:color w:val="000000"/>
+          <w:sz w:val="21"/>
+          <w:szCs w:val="21"/>
+          <w:shd w:val="clear" w:color="auto" w:fill="FFFFFF"/>
+        </w:rPr>
+        <w:t xml:space="preserve">in the first two columns, I selected the first column, </w:t>
+      </w:r>
+      <w:proofErr w:type="spellStart"/>
+      <w:r>
+        <w:rPr>
+          <w:rFonts w:ascii="Arial" w:eastAsia="Times New Roman" w:hAnsi="Arial" w:cs="Arial"/>
+          <w:color w:val="000000"/>
+          <w:sz w:val="21"/>
+          <w:szCs w:val="21"/>
+          <w:shd w:val="clear" w:color="auto" w:fill="FFFFFF"/>
+        </w:rPr>
+        <w:t>calculatedfinishedsquarefeet</w:t>
+      </w:r>
+      <w:proofErr w:type="spellEnd"/>
+      <w:r>
+        <w:rPr>
+          <w:rFonts w:ascii="Arial" w:eastAsia="Times New Roman" w:hAnsi="Arial" w:cs="Arial"/>
+          <w:color w:val="000000"/>
+          <w:sz w:val="21"/>
+          <w:szCs w:val="21"/>
+          <w:shd w:val="clear" w:color="auto" w:fill="FFFFFF"/>
+        </w:rPr>
+        <w:t>, for analysis.</w:t>
+      </w:r>
+    </w:p>
+    <w:p>
+      <w:pPr>
+        <w:rPr>
+          <w:rFonts w:ascii="Arial" w:eastAsia="Times New Roman" w:hAnsi="Arial" w:cs="Arial"/>
+          <w:sz w:val="21"/>
+          <w:szCs w:val="21"/>
+        </w:rPr>
+      </w:pPr>
+    </w:p>
+    <w:p>
+      <w:pPr>
+        <w:rPr>
+          <w:rFonts w:ascii="Arial" w:eastAsia="Times New Roman" w:hAnsi="Arial" w:cs="Arial"/>
+          <w:sz w:val="21"/>
+          <w:szCs w:val="21"/>
+        </w:rPr>
+      </w:pPr>
+      <w:r>
+        <w:rPr>
+          <w:rFonts w:ascii="Arial" w:eastAsia="Times New Roman" w:hAnsi="Arial" w:cs="Arial"/>
+          <w:sz w:val="21"/>
+          <w:szCs w:val="21"/>
         </w:rPr>
         <w:t>The size of the final data sample was 15,963,</w:t>
       </w:r>
@@ -1396,18 +1447,24 @@
       <w:pPr>
         <w:rPr>
           <w:rFonts w:ascii="Arial" w:eastAsia="Times New Roman" w:hAnsi="Arial" w:cs="Arial"/>
-        </w:rPr>
-      </w:pPr>
-    </w:p>
-    <w:p>
-      <w:pPr>
-        <w:rPr>
-          <w:rFonts w:ascii="Arial" w:eastAsia="Times New Roman" w:hAnsi="Arial" w:cs="Arial"/>
-        </w:rPr>
-      </w:pPr>
-      <w:r>
-        <w:rPr>
-          <w:rFonts w:ascii="Arial" w:eastAsia="Times New Roman" w:hAnsi="Arial" w:cs="Arial"/>
+          <w:sz w:val="21"/>
+          <w:szCs w:val="21"/>
+        </w:rPr>
+      </w:pPr>
+    </w:p>
+    <w:p>
+      <w:pPr>
+        <w:rPr>
+          <w:rFonts w:ascii="Arial" w:eastAsia="Times New Roman" w:hAnsi="Arial" w:cs="Arial"/>
+          <w:sz w:val="21"/>
+          <w:szCs w:val="21"/>
+        </w:rPr>
+      </w:pPr>
+      <w:r>
+        <w:rPr>
+          <w:rFonts w:ascii="Arial" w:eastAsia="Times New Roman" w:hAnsi="Arial" w:cs="Arial"/>
+          <w:sz w:val="21"/>
+          <w:szCs w:val="21"/>
         </w:rPr>
         <w:t>Split among the following unit types:</w:t>
       </w:r>
@@ -3733,7 +3790,7 @@
 </file>
 
 <file path=customXml/itemProps1.xml><?xml version="1.0" encoding="utf-8"?>
-<ds:datastoreItem xmlns:ds="http://schemas.openxmlformats.org/officeDocument/2006/customXml" ds:itemID="{E0EDC4B5-9809-D349-AC73-93E27B133ADC}">
+<ds:datastoreItem xmlns:ds="http://schemas.openxmlformats.org/officeDocument/2006/customXml" ds:itemID="{6D079FF2-A601-5C45-B339-F26984F14D98}">
   <ds:schemaRefs>
     <ds:schemaRef ds:uri="http://schemas.openxmlformats.org/officeDocument/2006/bibliography"/>
   </ds:schemaRefs>

</xml_diff>